<commit_message>
Manuscritos sin cajas Grado 11
para verificar la paginación del texto de fondo
</commit_message>
<xml_diff>
--- a/fuentes/contenidos/grado11/Reporte de guiones.docx
+++ b/fuentes/contenidos/grado11/Reporte de guiones.docx
@@ -18,8 +18,6 @@
       </w:r>
     </w:p>
     <w:p>
-      <w:bookmarkStart w:id="0" w:name="_GoBack"/>
-      <w:bookmarkEnd w:id="0"/>
       <w:r>
         <w:t>Grado 11</w:t>
       </w:r>
@@ -535,10 +533,7 @@
               <w:cnfStyle w:val="000000100000" w:firstRow="0" w:lastRow="0" w:firstColumn="0" w:lastColumn="0" w:oddVBand="0" w:evenVBand="0" w:oddHBand="1" w:evenHBand="0" w:firstRowFirstColumn="0" w:firstRowLastColumn="0" w:lastRowFirstColumn="0" w:lastRowLastColumn="0"/>
             </w:pPr>
             <w:r>
-              <w:t xml:space="preserve">13 abril: entrega solo de manuscrito. </w:t>
-            </w:r>
-            <w:r>
-              <w:t>No recursos, ni guía didáctica, ni mapa</w:t>
+              <w:t>13 abril: entrega solo de manuscrito. No recursos, ni guía didáctica, ni mapa</w:t>
             </w:r>
           </w:p>
         </w:tc>
@@ -1031,6 +1026,919 @@
       </w:tr>
     </w:tbl>
     <w:p/>
+    <w:p/>
+    <w:p>
+      <w:r>
+        <w:br w:type="page"/>
+      </w:r>
+    </w:p>
+    <w:p>
+      <w:pPr>
+        <w:pStyle w:val="Ttulo1"/>
+      </w:pPr>
+      <w:r>
+        <w:lastRenderedPageBreak/>
+        <w:t>Paginación de guiones</w:t>
+      </w:r>
+    </w:p>
+    <w:p/>
+    <w:tbl>
+      <w:tblPr>
+        <w:tblStyle w:val="Tabladecuadrcula4-nfasis6"/>
+        <w:tblW w:w="0" w:type="auto"/>
+        <w:tblLayout w:type="fixed"/>
+        <w:tblLook w:val="04A0" w:firstRow="1" w:lastRow="0" w:firstColumn="1" w:lastColumn="0" w:noHBand="0" w:noVBand="1"/>
+      </w:tblPr>
+      <w:tblGrid>
+        <w:gridCol w:w="846"/>
+        <w:gridCol w:w="1984"/>
+        <w:gridCol w:w="1985"/>
+        <w:gridCol w:w="1984"/>
+        <w:gridCol w:w="1985"/>
+      </w:tblGrid>
+      <w:tr>
+        <w:trPr>
+          <w:cnfStyle w:val="100000000000" w:firstRow="1" w:lastRow="0" w:firstColumn="0" w:lastColumn="0" w:oddVBand="0" w:evenVBand="0" w:oddHBand="0" w:evenHBand="0" w:firstRowFirstColumn="0" w:firstRowLastColumn="0" w:lastRowFirstColumn="0" w:lastRowLastColumn="0"/>
+        </w:trPr>
+        <w:tc>
+          <w:tcPr>
+            <w:cnfStyle w:val="001000000000" w:firstRow="0" w:lastRow="0" w:firstColumn="1" w:lastColumn="0" w:oddVBand="0" w:evenVBand="0" w:oddHBand="0" w:evenHBand="0" w:firstRowFirstColumn="0" w:firstRowLastColumn="0" w:lastRowFirstColumn="0" w:lastRowLastColumn="0"/>
+            <w:tcW w:w="846" w:type="dxa"/>
+            <w:vAlign w:val="center"/>
+          </w:tcPr>
+          <w:p>
+            <w:pPr>
+              <w:jc w:val="center"/>
+            </w:pPr>
+            <w:r>
+              <w:rPr>
+                <w:sz w:val="18"/>
+              </w:rPr>
+              <w:t>Guion</w:t>
+            </w:r>
+          </w:p>
+        </w:tc>
+        <w:tc>
+          <w:tcPr>
+            <w:tcW w:w="1984" w:type="dxa"/>
+            <w:vAlign w:val="center"/>
+          </w:tcPr>
+          <w:p>
+            <w:pPr>
+              <w:jc w:val="center"/>
+              <w:cnfStyle w:val="100000000000" w:firstRow="1" w:lastRow="0" w:firstColumn="0" w:lastColumn="0" w:oddVBand="0" w:evenVBand="0" w:oddHBand="0" w:evenHBand="0" w:firstRowFirstColumn="0" w:firstRowLastColumn="0" w:lastRowFirstColumn="0" w:lastRowLastColumn="0"/>
+            </w:pPr>
+            <w:r>
+              <w:t>Paginación</w:t>
+            </w:r>
+            <w:r>
+              <w:t xml:space="preserve"> sin cajas</w:t>
+            </w:r>
+          </w:p>
+        </w:tc>
+        <w:tc>
+          <w:tcPr>
+            <w:tcW w:w="1985" w:type="dxa"/>
+            <w:vAlign w:val="center"/>
+          </w:tcPr>
+          <w:p>
+            <w:pPr>
+              <w:jc w:val="center"/>
+              <w:cnfStyle w:val="100000000000" w:firstRow="1" w:lastRow="0" w:firstColumn="0" w:lastColumn="0" w:oddVBand="0" w:evenVBand="0" w:oddHBand="0" w:evenHBand="0" w:firstRowFirstColumn="0" w:firstRowLastColumn="0" w:lastRowFirstColumn="0" w:lastRowLastColumn="0"/>
+            </w:pPr>
+            <w:r>
+              <w:t>Cerrados en edición</w:t>
+            </w:r>
+          </w:p>
+        </w:tc>
+        <w:tc>
+          <w:tcPr>
+            <w:tcW w:w="1984" w:type="dxa"/>
+            <w:vAlign w:val="center"/>
+          </w:tcPr>
+          <w:p>
+            <w:pPr>
+              <w:jc w:val="center"/>
+              <w:cnfStyle w:val="100000000000" w:firstRow="1" w:lastRow="0" w:firstColumn="0" w:lastColumn="0" w:oddVBand="0" w:evenVBand="0" w:oddHBand="0" w:evenHBand="0" w:firstRowFirstColumn="0" w:firstRowLastColumn="0" w:lastRowFirstColumn="0" w:lastRowLastColumn="0"/>
+            </w:pPr>
+            <w:r>
+              <w:t xml:space="preserve">Entregados por los autores </w:t>
+            </w:r>
+          </w:p>
+        </w:tc>
+        <w:tc>
+          <w:tcPr>
+            <w:tcW w:w="1985" w:type="dxa"/>
+            <w:vAlign w:val="center"/>
+          </w:tcPr>
+          <w:p>
+            <w:pPr>
+              <w:jc w:val="center"/>
+              <w:cnfStyle w:val="100000000000" w:firstRow="1" w:lastRow="0" w:firstColumn="0" w:lastColumn="0" w:oddVBand="0" w:evenVBand="0" w:oddHBand="0" w:evenHBand="0" w:firstRowFirstColumn="0" w:firstRowLastColumn="0" w:lastRowFirstColumn="0" w:lastRowLastColumn="0"/>
+              <w:rPr>
+                <w:sz w:val="18"/>
+              </w:rPr>
+            </w:pPr>
+            <w:r>
+              <w:rPr>
+                <w:sz w:val="18"/>
+              </w:rPr>
+              <w:t>Autor encargado</w:t>
+            </w:r>
+          </w:p>
+        </w:tc>
+      </w:tr>
+      <w:tr>
+        <w:trPr>
+          <w:cnfStyle w:val="000000100000" w:firstRow="0" w:lastRow="0" w:firstColumn="0" w:lastColumn="0" w:oddVBand="0" w:evenVBand="0" w:oddHBand="1" w:evenHBand="0" w:firstRowFirstColumn="0" w:firstRowLastColumn="0" w:lastRowFirstColumn="0" w:lastRowLastColumn="0"/>
+        </w:trPr>
+        <w:tc>
+          <w:tcPr>
+            <w:cnfStyle w:val="001000000000" w:firstRow="0" w:lastRow="0" w:firstColumn="1" w:lastColumn="0" w:oddVBand="0" w:evenVBand="0" w:oddHBand="0" w:evenHBand="0" w:firstRowFirstColumn="0" w:firstRowLastColumn="0" w:lastRowFirstColumn="0" w:lastRowLastColumn="0"/>
+            <w:tcW w:w="846" w:type="dxa"/>
+          </w:tcPr>
+          <w:p>
+            <w:pPr>
+              <w:jc w:val="center"/>
+            </w:pPr>
+            <w:r>
+              <w:t>1</w:t>
+            </w:r>
+          </w:p>
+        </w:tc>
+        <w:tc>
+          <w:tcPr>
+            <w:tcW w:w="1984" w:type="dxa"/>
+          </w:tcPr>
+          <w:p>
+            <w:pPr>
+              <w:cnfStyle w:val="000000100000" w:firstRow="0" w:lastRow="0" w:firstColumn="0" w:lastColumn="0" w:oddVBand="0" w:evenVBand="0" w:oddHBand="1" w:evenHBand="0" w:firstRowFirstColumn="0" w:firstRowLastColumn="0" w:lastRowFirstColumn="0" w:lastRowLastColumn="0"/>
+            </w:pPr>
+            <w:r>
+              <w:t>35,7</w:t>
+            </w:r>
+          </w:p>
+        </w:tc>
+        <w:tc>
+          <w:tcPr>
+            <w:tcW w:w="1985" w:type="dxa"/>
+          </w:tcPr>
+          <w:p>
+            <w:pPr>
+              <w:cnfStyle w:val="000000100000" w:firstRow="0" w:lastRow="0" w:firstColumn="0" w:lastColumn="0" w:oddVBand="0" w:evenVBand="0" w:oddHBand="1" w:evenHBand="0" w:firstRowFirstColumn="0" w:firstRowLastColumn="0" w:lastRowFirstColumn="0" w:lastRowLastColumn="0"/>
+            </w:pPr>
+            <w:r>
+              <w:t>23 marzo</w:t>
+            </w:r>
+          </w:p>
+        </w:tc>
+        <w:tc>
+          <w:tcPr>
+            <w:tcW w:w="1984" w:type="dxa"/>
+          </w:tcPr>
+          <w:p>
+            <w:pPr>
+              <w:cnfStyle w:val="000000100000" w:firstRow="0" w:lastRow="0" w:firstColumn="0" w:lastColumn="0" w:oddVBand="0" w:evenVBand="0" w:oddHBand="1" w:evenHBand="0" w:firstRowFirstColumn="0" w:firstRowLastColumn="0" w:lastRowFirstColumn="0" w:lastRowLastColumn="0"/>
+            </w:pPr>
+            <w:r>
+              <w:sym w:font="Wingdings" w:char="F0FC"/>
+            </w:r>
+          </w:p>
+        </w:tc>
+        <w:tc>
+          <w:tcPr>
+            <w:tcW w:w="1985" w:type="dxa"/>
+          </w:tcPr>
+          <w:p>
+            <w:pPr>
+              <w:cnfStyle w:val="000000100000" w:firstRow="0" w:lastRow="0" w:firstColumn="0" w:lastColumn="0" w:oddVBand="0" w:evenVBand="0" w:oddHBand="1" w:evenHBand="0" w:firstRowFirstColumn="0" w:firstRowLastColumn="0" w:lastRowFirstColumn="0" w:lastRowLastColumn="0"/>
+              <w:rPr>
+                <w:sz w:val="18"/>
+              </w:rPr>
+            </w:pPr>
+            <w:r>
+              <w:rPr>
+                <w:sz w:val="18"/>
+              </w:rPr>
+              <w:t>Miguel Gil</w:t>
+            </w:r>
+          </w:p>
+        </w:tc>
+      </w:tr>
+      <w:tr>
+        <w:tc>
+          <w:tcPr>
+            <w:cnfStyle w:val="001000000000" w:firstRow="0" w:lastRow="0" w:firstColumn="1" w:lastColumn="0" w:oddVBand="0" w:evenVBand="0" w:oddHBand="0" w:evenHBand="0" w:firstRowFirstColumn="0" w:firstRowLastColumn="0" w:lastRowFirstColumn="0" w:lastRowLastColumn="0"/>
+            <w:tcW w:w="846" w:type="dxa"/>
+          </w:tcPr>
+          <w:p>
+            <w:pPr>
+              <w:jc w:val="center"/>
+            </w:pPr>
+            <w:r>
+              <w:t>2</w:t>
+            </w:r>
+          </w:p>
+        </w:tc>
+        <w:tc>
+          <w:tcPr>
+            <w:tcW w:w="1984" w:type="dxa"/>
+          </w:tcPr>
+          <w:p>
+            <w:pPr>
+              <w:cnfStyle w:val="000000000000" w:firstRow="0" w:lastRow="0" w:firstColumn="0" w:lastColumn="0" w:oddVBand="0" w:evenVBand="0" w:oddHBand="0" w:evenHBand="0" w:firstRowFirstColumn="0" w:firstRowLastColumn="0" w:lastRowFirstColumn="0" w:lastRowLastColumn="0"/>
+            </w:pPr>
+            <w:r>
+              <w:t>34,5</w:t>
+            </w:r>
+          </w:p>
+        </w:tc>
+        <w:tc>
+          <w:tcPr>
+            <w:tcW w:w="1985" w:type="dxa"/>
+          </w:tcPr>
+          <w:p>
+            <w:pPr>
+              <w:cnfStyle w:val="000000000000" w:firstRow="0" w:lastRow="0" w:firstColumn="0" w:lastColumn="0" w:oddVBand="0" w:evenVBand="0" w:oddHBand="0" w:evenHBand="0" w:firstRowFirstColumn="0" w:firstRowLastColumn="0" w:lastRowFirstColumn="0" w:lastRowLastColumn="0"/>
+            </w:pPr>
+            <w:r>
+              <w:t>--no iniciado--</w:t>
+            </w:r>
+          </w:p>
+        </w:tc>
+        <w:tc>
+          <w:tcPr>
+            <w:tcW w:w="1984" w:type="dxa"/>
+          </w:tcPr>
+          <w:p>
+            <w:pPr>
+              <w:cnfStyle w:val="000000000000" w:firstRow="0" w:lastRow="0" w:firstColumn="0" w:lastColumn="0" w:oddVBand="0" w:evenVBand="0" w:oddHBand="0" w:evenHBand="0" w:firstRowFirstColumn="0" w:firstRowLastColumn="0" w:lastRowFirstColumn="0" w:lastRowLastColumn="0"/>
+            </w:pPr>
+            <w:r>
+              <w:sym w:font="Wingdings" w:char="F0FC"/>
+            </w:r>
+          </w:p>
+        </w:tc>
+        <w:tc>
+          <w:tcPr>
+            <w:tcW w:w="1985" w:type="dxa"/>
+          </w:tcPr>
+          <w:p>
+            <w:pPr>
+              <w:cnfStyle w:val="000000000000" w:firstRow="0" w:lastRow="0" w:firstColumn="0" w:lastColumn="0" w:oddVBand="0" w:evenVBand="0" w:oddHBand="0" w:evenHBand="0" w:firstRowFirstColumn="0" w:firstRowLastColumn="0" w:lastRowFirstColumn="0" w:lastRowLastColumn="0"/>
+              <w:rPr>
+                <w:sz w:val="18"/>
+              </w:rPr>
+            </w:pPr>
+            <w:r>
+              <w:rPr>
+                <w:sz w:val="18"/>
+              </w:rPr>
+              <w:t>Miguel Gil</w:t>
+            </w:r>
+          </w:p>
+        </w:tc>
+      </w:tr>
+      <w:tr>
+        <w:trPr>
+          <w:cnfStyle w:val="000000100000" w:firstRow="0" w:lastRow="0" w:firstColumn="0" w:lastColumn="0" w:oddVBand="0" w:evenVBand="0" w:oddHBand="1" w:evenHBand="0" w:firstRowFirstColumn="0" w:firstRowLastColumn="0" w:lastRowFirstColumn="0" w:lastRowLastColumn="0"/>
+        </w:trPr>
+        <w:tc>
+          <w:tcPr>
+            <w:cnfStyle w:val="001000000000" w:firstRow="0" w:lastRow="0" w:firstColumn="1" w:lastColumn="0" w:oddVBand="0" w:evenVBand="0" w:oddHBand="0" w:evenHBand="0" w:firstRowFirstColumn="0" w:firstRowLastColumn="0" w:lastRowFirstColumn="0" w:lastRowLastColumn="0"/>
+            <w:tcW w:w="846" w:type="dxa"/>
+          </w:tcPr>
+          <w:p>
+            <w:pPr>
+              <w:jc w:val="center"/>
+            </w:pPr>
+            <w:r>
+              <w:t>3</w:t>
+            </w:r>
+          </w:p>
+        </w:tc>
+        <w:tc>
+          <w:tcPr>
+            <w:tcW w:w="1984" w:type="dxa"/>
+          </w:tcPr>
+          <w:p>
+            <w:pPr>
+              <w:cnfStyle w:val="000000100000" w:firstRow="0" w:lastRow="0" w:firstColumn="0" w:lastColumn="0" w:oddVBand="0" w:evenVBand="0" w:oddHBand="1" w:evenHBand="0" w:firstRowFirstColumn="0" w:firstRowLastColumn="0" w:lastRowFirstColumn="0" w:lastRowLastColumn="0"/>
+            </w:pPr>
+            <w:r>
+              <w:t>11,7</w:t>
+            </w:r>
+          </w:p>
+        </w:tc>
+        <w:tc>
+          <w:tcPr>
+            <w:tcW w:w="1985" w:type="dxa"/>
+          </w:tcPr>
+          <w:p>
+            <w:pPr>
+              <w:cnfStyle w:val="000000100000" w:firstRow="0" w:lastRow="0" w:firstColumn="0" w:lastColumn="0" w:oddVBand="0" w:evenVBand="0" w:oddHBand="1" w:evenHBand="0" w:firstRowFirstColumn="0" w:firstRowLastColumn="0" w:lastRowFirstColumn="0" w:lastRowLastColumn="0"/>
+            </w:pPr>
+          </w:p>
+        </w:tc>
+        <w:tc>
+          <w:tcPr>
+            <w:tcW w:w="1984" w:type="dxa"/>
+          </w:tcPr>
+          <w:p>
+            <w:pPr>
+              <w:cnfStyle w:val="000000100000" w:firstRow="0" w:lastRow="0" w:firstColumn="0" w:lastColumn="0" w:oddVBand="0" w:evenVBand="0" w:oddHBand="1" w:evenHBand="0" w:firstRowFirstColumn="0" w:firstRowLastColumn="0" w:lastRowFirstColumn="0" w:lastRowLastColumn="0"/>
+            </w:pPr>
+            <w:r>
+              <w:sym w:font="Wingdings" w:char="F0FC"/>
+            </w:r>
+          </w:p>
+        </w:tc>
+        <w:tc>
+          <w:tcPr>
+            <w:tcW w:w="1985" w:type="dxa"/>
+          </w:tcPr>
+          <w:p>
+            <w:pPr>
+              <w:cnfStyle w:val="000000100000" w:firstRow="0" w:lastRow="0" w:firstColumn="0" w:lastColumn="0" w:oddVBand="0" w:evenVBand="0" w:oddHBand="1" w:evenHBand="0" w:firstRowFirstColumn="0" w:firstRowLastColumn="0" w:lastRowFirstColumn="0" w:lastRowLastColumn="0"/>
+              <w:rPr>
+                <w:sz w:val="18"/>
+              </w:rPr>
+            </w:pPr>
+            <w:r>
+              <w:rPr>
+                <w:sz w:val="18"/>
+              </w:rPr>
+              <w:t>Josué</w:t>
+            </w:r>
+          </w:p>
+        </w:tc>
+      </w:tr>
+      <w:tr>
+        <w:tc>
+          <w:tcPr>
+            <w:cnfStyle w:val="001000000000" w:firstRow="0" w:lastRow="0" w:firstColumn="1" w:lastColumn="0" w:oddVBand="0" w:evenVBand="0" w:oddHBand="0" w:evenHBand="0" w:firstRowFirstColumn="0" w:firstRowLastColumn="0" w:lastRowFirstColumn="0" w:lastRowLastColumn="0"/>
+            <w:tcW w:w="846" w:type="dxa"/>
+          </w:tcPr>
+          <w:p>
+            <w:pPr>
+              <w:jc w:val="center"/>
+            </w:pPr>
+            <w:r>
+              <w:t>4</w:t>
+            </w:r>
+          </w:p>
+        </w:tc>
+        <w:tc>
+          <w:tcPr>
+            <w:tcW w:w="1984" w:type="dxa"/>
+          </w:tcPr>
+          <w:p>
+            <w:pPr>
+              <w:cnfStyle w:val="000000000000" w:firstRow="0" w:lastRow="0" w:firstColumn="0" w:lastColumn="0" w:oddVBand="0" w:evenVBand="0" w:oddHBand="0" w:evenHBand="0" w:firstRowFirstColumn="0" w:firstRowLastColumn="0" w:lastRowFirstColumn="0" w:lastRowLastColumn="0"/>
+            </w:pPr>
+            <w:r>
+              <w:t>-</w:t>
+            </w:r>
+          </w:p>
+        </w:tc>
+        <w:tc>
+          <w:tcPr>
+            <w:tcW w:w="1985" w:type="dxa"/>
+          </w:tcPr>
+          <w:p>
+            <w:pPr>
+              <w:cnfStyle w:val="000000000000" w:firstRow="0" w:lastRow="0" w:firstColumn="0" w:lastColumn="0" w:oddVBand="0" w:evenVBand="0" w:oddHBand="0" w:evenHBand="0" w:firstRowFirstColumn="0" w:firstRowLastColumn="0" w:lastRowFirstColumn="0" w:lastRowLastColumn="0"/>
+            </w:pPr>
+          </w:p>
+        </w:tc>
+        <w:tc>
+          <w:tcPr>
+            <w:tcW w:w="1984" w:type="dxa"/>
+          </w:tcPr>
+          <w:p>
+            <w:pPr>
+              <w:cnfStyle w:val="000000000000" w:firstRow="0" w:lastRow="0" w:firstColumn="0" w:lastColumn="0" w:oddVBand="0" w:evenVBand="0" w:oddHBand="0" w:evenHBand="0" w:firstRowFirstColumn="0" w:firstRowLastColumn="0" w:lastRowFirstColumn="0" w:lastRowLastColumn="0"/>
+            </w:pPr>
+            <w:r>
+              <w:t>no</w:t>
+            </w:r>
+          </w:p>
+        </w:tc>
+        <w:tc>
+          <w:tcPr>
+            <w:tcW w:w="1985" w:type="dxa"/>
+          </w:tcPr>
+          <w:p>
+            <w:pPr>
+              <w:cnfStyle w:val="000000000000" w:firstRow="0" w:lastRow="0" w:firstColumn="0" w:lastColumn="0" w:oddVBand="0" w:evenVBand="0" w:oddHBand="0" w:evenHBand="0" w:firstRowFirstColumn="0" w:firstRowLastColumn="0" w:lastRowFirstColumn="0" w:lastRowLastColumn="0"/>
+              <w:rPr>
+                <w:sz w:val="18"/>
+              </w:rPr>
+            </w:pPr>
+            <w:r>
+              <w:rPr>
+                <w:sz w:val="18"/>
+              </w:rPr>
+              <w:t>Josué</w:t>
+            </w:r>
+          </w:p>
+        </w:tc>
+      </w:tr>
+      <w:tr>
+        <w:trPr>
+          <w:cnfStyle w:val="000000100000" w:firstRow="0" w:lastRow="0" w:firstColumn="0" w:lastColumn="0" w:oddVBand="0" w:evenVBand="0" w:oddHBand="1" w:evenHBand="0" w:firstRowFirstColumn="0" w:firstRowLastColumn="0" w:lastRowFirstColumn="0" w:lastRowLastColumn="0"/>
+        </w:trPr>
+        <w:tc>
+          <w:tcPr>
+            <w:cnfStyle w:val="001000000000" w:firstRow="0" w:lastRow="0" w:firstColumn="1" w:lastColumn="0" w:oddVBand="0" w:evenVBand="0" w:oddHBand="0" w:evenHBand="0" w:firstRowFirstColumn="0" w:firstRowLastColumn="0" w:lastRowFirstColumn="0" w:lastRowLastColumn="0"/>
+            <w:tcW w:w="846" w:type="dxa"/>
+          </w:tcPr>
+          <w:p>
+            <w:pPr>
+              <w:jc w:val="center"/>
+            </w:pPr>
+            <w:r>
+              <w:t>5</w:t>
+            </w:r>
+          </w:p>
+        </w:tc>
+        <w:tc>
+          <w:tcPr>
+            <w:tcW w:w="1984" w:type="dxa"/>
+          </w:tcPr>
+          <w:p>
+            <w:pPr>
+              <w:cnfStyle w:val="000000100000" w:firstRow="0" w:lastRow="0" w:firstColumn="0" w:lastColumn="0" w:oddVBand="0" w:evenVBand="0" w:oddHBand="1" w:evenHBand="0" w:firstRowFirstColumn="0" w:firstRowLastColumn="0" w:lastRowFirstColumn="0" w:lastRowLastColumn="0"/>
+            </w:pPr>
+            <w:r>
+              <w:t>8,5</w:t>
+            </w:r>
+          </w:p>
+        </w:tc>
+        <w:tc>
+          <w:tcPr>
+            <w:tcW w:w="1985" w:type="dxa"/>
+          </w:tcPr>
+          <w:p>
+            <w:pPr>
+              <w:cnfStyle w:val="000000100000" w:firstRow="0" w:lastRow="0" w:firstColumn="0" w:lastColumn="0" w:oddVBand="0" w:evenVBand="0" w:oddHBand="1" w:evenHBand="0" w:firstRowFirstColumn="0" w:firstRowLastColumn="0" w:lastRowFirstColumn="0" w:lastRowLastColumn="0"/>
+            </w:pPr>
+          </w:p>
+        </w:tc>
+        <w:tc>
+          <w:tcPr>
+            <w:tcW w:w="1984" w:type="dxa"/>
+          </w:tcPr>
+          <w:p>
+            <w:pPr>
+              <w:cnfStyle w:val="000000100000" w:firstRow="0" w:lastRow="0" w:firstColumn="0" w:lastColumn="0" w:oddVBand="0" w:evenVBand="0" w:oddHBand="1" w:evenHBand="0" w:firstRowFirstColumn="0" w:firstRowLastColumn="0" w:lastRowFirstColumn="0" w:lastRowLastColumn="0"/>
+            </w:pPr>
+            <w:r>
+              <w:sym w:font="Wingdings" w:char="F0FC"/>
+            </w:r>
+            <w:r>
+              <w:t xml:space="preserve"> entrega parcial</w:t>
+            </w:r>
+          </w:p>
+        </w:tc>
+        <w:tc>
+          <w:tcPr>
+            <w:tcW w:w="1985" w:type="dxa"/>
+          </w:tcPr>
+          <w:p>
+            <w:pPr>
+              <w:cnfStyle w:val="000000100000" w:firstRow="0" w:lastRow="0" w:firstColumn="0" w:lastColumn="0" w:oddVBand="0" w:evenVBand="0" w:oddHBand="1" w:evenHBand="0" w:firstRowFirstColumn="0" w:firstRowLastColumn="0" w:lastRowFirstColumn="0" w:lastRowLastColumn="0"/>
+              <w:rPr>
+                <w:sz w:val="18"/>
+              </w:rPr>
+            </w:pPr>
+            <w:r>
+              <w:rPr>
+                <w:sz w:val="18"/>
+              </w:rPr>
+              <w:t>Mauricio Ríos</w:t>
+            </w:r>
+          </w:p>
+        </w:tc>
+      </w:tr>
+      <w:tr>
+        <w:tc>
+          <w:tcPr>
+            <w:cnfStyle w:val="001000000000" w:firstRow="0" w:lastRow="0" w:firstColumn="1" w:lastColumn="0" w:oddVBand="0" w:evenVBand="0" w:oddHBand="0" w:evenHBand="0" w:firstRowFirstColumn="0" w:firstRowLastColumn="0" w:lastRowFirstColumn="0" w:lastRowLastColumn="0"/>
+            <w:tcW w:w="846" w:type="dxa"/>
+          </w:tcPr>
+          <w:p>
+            <w:pPr>
+              <w:jc w:val="center"/>
+            </w:pPr>
+            <w:r>
+              <w:t>6</w:t>
+            </w:r>
+          </w:p>
+        </w:tc>
+        <w:tc>
+          <w:tcPr>
+            <w:tcW w:w="1984" w:type="dxa"/>
+          </w:tcPr>
+          <w:p>
+            <w:pPr>
+              <w:cnfStyle w:val="000000000000" w:firstRow="0" w:lastRow="0" w:firstColumn="0" w:lastColumn="0" w:oddVBand="0" w:evenVBand="0" w:oddHBand="0" w:evenHBand="0" w:firstRowFirstColumn="0" w:firstRowLastColumn="0" w:lastRowFirstColumn="0" w:lastRowLastColumn="0"/>
+            </w:pPr>
+          </w:p>
+        </w:tc>
+        <w:tc>
+          <w:tcPr>
+            <w:tcW w:w="1985" w:type="dxa"/>
+          </w:tcPr>
+          <w:p>
+            <w:pPr>
+              <w:cnfStyle w:val="000000000000" w:firstRow="0" w:lastRow="0" w:firstColumn="0" w:lastColumn="0" w:oddVBand="0" w:evenVBand="0" w:oddHBand="0" w:evenHBand="0" w:firstRowFirstColumn="0" w:firstRowLastColumn="0" w:lastRowFirstColumn="0" w:lastRowLastColumn="0"/>
+            </w:pPr>
+          </w:p>
+        </w:tc>
+        <w:tc>
+          <w:tcPr>
+            <w:tcW w:w="1984" w:type="dxa"/>
+          </w:tcPr>
+          <w:p>
+            <w:pPr>
+              <w:cnfStyle w:val="000000000000" w:firstRow="0" w:lastRow="0" w:firstColumn="0" w:lastColumn="0" w:oddVBand="0" w:evenVBand="0" w:oddHBand="0" w:evenHBand="0" w:firstRowFirstColumn="0" w:firstRowLastColumn="0" w:lastRowFirstColumn="0" w:lastRowLastColumn="0"/>
+            </w:pPr>
+            <w:r>
+              <w:t>No</w:t>
+            </w:r>
+          </w:p>
+        </w:tc>
+        <w:tc>
+          <w:tcPr>
+            <w:tcW w:w="1985" w:type="dxa"/>
+          </w:tcPr>
+          <w:p>
+            <w:pPr>
+              <w:cnfStyle w:val="000000000000" w:firstRow="0" w:lastRow="0" w:firstColumn="0" w:lastColumn="0" w:oddVBand="0" w:evenVBand="0" w:oddHBand="0" w:evenHBand="0" w:firstRowFirstColumn="0" w:firstRowLastColumn="0" w:lastRowFirstColumn="0" w:lastRowLastColumn="0"/>
+              <w:rPr>
+                <w:sz w:val="18"/>
+              </w:rPr>
+            </w:pPr>
+            <w:r>
+              <w:rPr>
+                <w:sz w:val="18"/>
+              </w:rPr>
+              <w:t>Mauricio</w:t>
+            </w:r>
+          </w:p>
+        </w:tc>
+      </w:tr>
+      <w:tr>
+        <w:trPr>
+          <w:cnfStyle w:val="000000100000" w:firstRow="0" w:lastRow="0" w:firstColumn="0" w:lastColumn="0" w:oddVBand="0" w:evenVBand="0" w:oddHBand="1" w:evenHBand="0" w:firstRowFirstColumn="0" w:firstRowLastColumn="0" w:lastRowFirstColumn="0" w:lastRowLastColumn="0"/>
+        </w:trPr>
+        <w:tc>
+          <w:tcPr>
+            <w:cnfStyle w:val="001000000000" w:firstRow="0" w:lastRow="0" w:firstColumn="1" w:lastColumn="0" w:oddVBand="0" w:evenVBand="0" w:oddHBand="0" w:evenHBand="0" w:firstRowFirstColumn="0" w:firstRowLastColumn="0" w:lastRowFirstColumn="0" w:lastRowLastColumn="0"/>
+            <w:tcW w:w="846" w:type="dxa"/>
+          </w:tcPr>
+          <w:p>
+            <w:pPr>
+              <w:jc w:val="center"/>
+            </w:pPr>
+            <w:r>
+              <w:t>7</w:t>
+            </w:r>
+          </w:p>
+        </w:tc>
+        <w:tc>
+          <w:tcPr>
+            <w:tcW w:w="1984" w:type="dxa"/>
+          </w:tcPr>
+          <w:p>
+            <w:pPr>
+              <w:cnfStyle w:val="000000100000" w:firstRow="0" w:lastRow="0" w:firstColumn="0" w:lastColumn="0" w:oddVBand="0" w:evenVBand="0" w:oddHBand="1" w:evenHBand="0" w:firstRowFirstColumn="0" w:firstRowLastColumn="0" w:lastRowFirstColumn="0" w:lastRowLastColumn="0"/>
+            </w:pPr>
+          </w:p>
+        </w:tc>
+        <w:tc>
+          <w:tcPr>
+            <w:tcW w:w="1985" w:type="dxa"/>
+          </w:tcPr>
+          <w:p>
+            <w:pPr>
+              <w:cnfStyle w:val="000000100000" w:firstRow="0" w:lastRow="0" w:firstColumn="0" w:lastColumn="0" w:oddVBand="0" w:evenVBand="0" w:oddHBand="1" w:evenHBand="0" w:firstRowFirstColumn="0" w:firstRowLastColumn="0" w:lastRowFirstColumn="0" w:lastRowLastColumn="0"/>
+            </w:pPr>
+          </w:p>
+        </w:tc>
+        <w:tc>
+          <w:tcPr>
+            <w:tcW w:w="1984" w:type="dxa"/>
+          </w:tcPr>
+          <w:p>
+            <w:pPr>
+              <w:cnfStyle w:val="000000100000" w:firstRow="0" w:lastRow="0" w:firstColumn="0" w:lastColumn="0" w:oddVBand="0" w:evenVBand="0" w:oddHBand="1" w:evenHBand="0" w:firstRowFirstColumn="0" w:firstRowLastColumn="0" w:lastRowFirstColumn="0" w:lastRowLastColumn="0"/>
+            </w:pPr>
+            <w:r>
+              <w:t>no</w:t>
+            </w:r>
+          </w:p>
+        </w:tc>
+        <w:tc>
+          <w:tcPr>
+            <w:tcW w:w="1985" w:type="dxa"/>
+          </w:tcPr>
+          <w:p>
+            <w:pPr>
+              <w:cnfStyle w:val="000000100000" w:firstRow="0" w:lastRow="0" w:firstColumn="0" w:lastColumn="0" w:oddVBand="0" w:evenVBand="0" w:oddHBand="1" w:evenHBand="0" w:firstRowFirstColumn="0" w:firstRowLastColumn="0" w:lastRowFirstColumn="0" w:lastRowLastColumn="0"/>
+              <w:rPr>
+                <w:sz w:val="18"/>
+              </w:rPr>
+            </w:pPr>
+            <w:r>
+              <w:rPr>
+                <w:sz w:val="18"/>
+              </w:rPr>
+              <w:t>Mauricio</w:t>
+            </w:r>
+          </w:p>
+        </w:tc>
+      </w:tr>
+      <w:tr>
+        <w:tc>
+          <w:tcPr>
+            <w:cnfStyle w:val="001000000000" w:firstRow="0" w:lastRow="0" w:firstColumn="1" w:lastColumn="0" w:oddVBand="0" w:evenVBand="0" w:oddHBand="0" w:evenHBand="0" w:firstRowFirstColumn="0" w:firstRowLastColumn="0" w:lastRowFirstColumn="0" w:lastRowLastColumn="0"/>
+            <w:tcW w:w="846" w:type="dxa"/>
+          </w:tcPr>
+          <w:p>
+            <w:pPr>
+              <w:jc w:val="center"/>
+            </w:pPr>
+            <w:r>
+              <w:t>8</w:t>
+            </w:r>
+          </w:p>
+        </w:tc>
+        <w:tc>
+          <w:tcPr>
+            <w:tcW w:w="1984" w:type="dxa"/>
+          </w:tcPr>
+          <w:p>
+            <w:pPr>
+              <w:cnfStyle w:val="000000000000" w:firstRow="0" w:lastRow="0" w:firstColumn="0" w:lastColumn="0" w:oddVBand="0" w:evenVBand="0" w:oddHBand="0" w:evenHBand="0" w:firstRowFirstColumn="0" w:firstRowLastColumn="0" w:lastRowFirstColumn="0" w:lastRowLastColumn="0"/>
+            </w:pPr>
+            <w:r>
+              <w:t>5,4</w:t>
+            </w:r>
+          </w:p>
+        </w:tc>
+        <w:tc>
+          <w:tcPr>
+            <w:tcW w:w="1985" w:type="dxa"/>
+          </w:tcPr>
+          <w:p>
+            <w:pPr>
+              <w:cnfStyle w:val="000000000000" w:firstRow="0" w:lastRow="0" w:firstColumn="0" w:lastColumn="0" w:oddVBand="0" w:evenVBand="0" w:oddHBand="0" w:evenHBand="0" w:firstRowFirstColumn="0" w:firstRowLastColumn="0" w:lastRowFirstColumn="0" w:lastRowLastColumn="0"/>
+            </w:pPr>
+            <w:r>
+              <w:t>20 abril</w:t>
+            </w:r>
+          </w:p>
+        </w:tc>
+        <w:tc>
+          <w:tcPr>
+            <w:tcW w:w="1984" w:type="dxa"/>
+          </w:tcPr>
+          <w:p>
+            <w:pPr>
+              <w:cnfStyle w:val="000000000000" w:firstRow="0" w:lastRow="0" w:firstColumn="0" w:lastColumn="0" w:oddVBand="0" w:evenVBand="0" w:oddHBand="0" w:evenHBand="0" w:firstRowFirstColumn="0" w:firstRowLastColumn="0" w:lastRowFirstColumn="0" w:lastRowLastColumn="0"/>
+            </w:pPr>
+            <w:r>
+              <w:sym w:font="Wingdings" w:char="F0FC"/>
+            </w:r>
+          </w:p>
+        </w:tc>
+        <w:tc>
+          <w:tcPr>
+            <w:tcW w:w="1985" w:type="dxa"/>
+          </w:tcPr>
+          <w:p>
+            <w:pPr>
+              <w:cnfStyle w:val="000000000000" w:firstRow="0" w:lastRow="0" w:firstColumn="0" w:lastColumn="0" w:oddVBand="0" w:evenVBand="0" w:oddHBand="0" w:evenHBand="0" w:firstRowFirstColumn="0" w:firstRowLastColumn="0" w:lastRowFirstColumn="0" w:lastRowLastColumn="0"/>
+              <w:rPr>
+                <w:sz w:val="18"/>
+              </w:rPr>
+            </w:pPr>
+            <w:proofErr w:type="spellStart"/>
+            <w:r>
+              <w:rPr>
+                <w:sz w:val="18"/>
+              </w:rPr>
+              <w:t>Marisabel</w:t>
+            </w:r>
+            <w:proofErr w:type="spellEnd"/>
+          </w:p>
+        </w:tc>
+      </w:tr>
+      <w:tr>
+        <w:trPr>
+          <w:cnfStyle w:val="000000100000" w:firstRow="0" w:lastRow="0" w:firstColumn="0" w:lastColumn="0" w:oddVBand="0" w:evenVBand="0" w:oddHBand="1" w:evenHBand="0" w:firstRowFirstColumn="0" w:firstRowLastColumn="0" w:lastRowFirstColumn="0" w:lastRowLastColumn="0"/>
+        </w:trPr>
+        <w:tc>
+          <w:tcPr>
+            <w:cnfStyle w:val="001000000000" w:firstRow="0" w:lastRow="0" w:firstColumn="1" w:lastColumn="0" w:oddVBand="0" w:evenVBand="0" w:oddHBand="0" w:evenHBand="0" w:firstRowFirstColumn="0" w:firstRowLastColumn="0" w:lastRowFirstColumn="0" w:lastRowLastColumn="0"/>
+            <w:tcW w:w="846" w:type="dxa"/>
+          </w:tcPr>
+          <w:p>
+            <w:pPr>
+              <w:jc w:val="center"/>
+            </w:pPr>
+            <w:r>
+              <w:t>9</w:t>
+            </w:r>
+          </w:p>
+        </w:tc>
+        <w:tc>
+          <w:tcPr>
+            <w:tcW w:w="1984" w:type="dxa"/>
+          </w:tcPr>
+          <w:p>
+            <w:pPr>
+              <w:cnfStyle w:val="000000100000" w:firstRow="0" w:lastRow="0" w:firstColumn="0" w:lastColumn="0" w:oddVBand="0" w:evenVBand="0" w:oddHBand="1" w:evenHBand="0" w:firstRowFirstColumn="0" w:firstRowLastColumn="0" w:lastRowFirstColumn="0" w:lastRowLastColumn="0"/>
+            </w:pPr>
+            <w:r>
+              <w:t>8,4</w:t>
+            </w:r>
+          </w:p>
+        </w:tc>
+        <w:tc>
+          <w:tcPr>
+            <w:tcW w:w="1985" w:type="dxa"/>
+          </w:tcPr>
+          <w:p>
+            <w:pPr>
+              <w:cnfStyle w:val="000000100000" w:firstRow="0" w:lastRow="0" w:firstColumn="0" w:lastColumn="0" w:oddVBand="0" w:evenVBand="0" w:oddHBand="1" w:evenHBand="0" w:firstRowFirstColumn="0" w:firstRowLastColumn="0" w:lastRowFirstColumn="0" w:lastRowLastColumn="0"/>
+            </w:pPr>
+            <w:r>
+              <w:t xml:space="preserve">29 abril </w:t>
+            </w:r>
+          </w:p>
+        </w:tc>
+        <w:tc>
+          <w:tcPr>
+            <w:tcW w:w="1984" w:type="dxa"/>
+          </w:tcPr>
+          <w:p>
+            <w:pPr>
+              <w:cnfStyle w:val="000000100000" w:firstRow="0" w:lastRow="0" w:firstColumn="0" w:lastColumn="0" w:oddVBand="0" w:evenVBand="0" w:oddHBand="1" w:evenHBand="0" w:firstRowFirstColumn="0" w:firstRowLastColumn="0" w:lastRowFirstColumn="0" w:lastRowLastColumn="0"/>
+            </w:pPr>
+            <w:r>
+              <w:sym w:font="Wingdings" w:char="F0FC"/>
+            </w:r>
+          </w:p>
+        </w:tc>
+        <w:tc>
+          <w:tcPr>
+            <w:tcW w:w="1985" w:type="dxa"/>
+          </w:tcPr>
+          <w:p>
+            <w:pPr>
+              <w:cnfStyle w:val="000000100000" w:firstRow="0" w:lastRow="0" w:firstColumn="0" w:lastColumn="0" w:oddVBand="0" w:evenVBand="0" w:oddHBand="1" w:evenHBand="0" w:firstRowFirstColumn="0" w:firstRowLastColumn="0" w:lastRowFirstColumn="0" w:lastRowLastColumn="0"/>
+              <w:rPr>
+                <w:sz w:val="18"/>
+              </w:rPr>
+            </w:pPr>
+            <w:proofErr w:type="spellStart"/>
+            <w:r>
+              <w:rPr>
+                <w:sz w:val="18"/>
+              </w:rPr>
+              <w:t>Marisabel</w:t>
+            </w:r>
+            <w:proofErr w:type="spellEnd"/>
+          </w:p>
+        </w:tc>
+      </w:tr>
+      <w:tr>
+        <w:tc>
+          <w:tcPr>
+            <w:cnfStyle w:val="001000000000" w:firstRow="0" w:lastRow="0" w:firstColumn="1" w:lastColumn="0" w:oddVBand="0" w:evenVBand="0" w:oddHBand="0" w:evenHBand="0" w:firstRowFirstColumn="0" w:firstRowLastColumn="0" w:lastRowFirstColumn="0" w:lastRowLastColumn="0"/>
+            <w:tcW w:w="846" w:type="dxa"/>
+          </w:tcPr>
+          <w:p>
+            <w:pPr>
+              <w:jc w:val="center"/>
+            </w:pPr>
+            <w:r>
+              <w:t>10</w:t>
+            </w:r>
+          </w:p>
+        </w:tc>
+        <w:tc>
+          <w:tcPr>
+            <w:tcW w:w="1984" w:type="dxa"/>
+          </w:tcPr>
+          <w:p>
+            <w:pPr>
+              <w:cnfStyle w:val="000000000000" w:firstRow="0" w:lastRow="0" w:firstColumn="0" w:lastColumn="0" w:oddVBand="0" w:evenVBand="0" w:oddHBand="0" w:evenHBand="0" w:firstRowFirstColumn="0" w:firstRowLastColumn="0" w:lastRowFirstColumn="0" w:lastRowLastColumn="0"/>
+            </w:pPr>
+            <w:r>
+              <w:t>5,7</w:t>
+            </w:r>
+          </w:p>
+        </w:tc>
+        <w:tc>
+          <w:tcPr>
+            <w:tcW w:w="1985" w:type="dxa"/>
+          </w:tcPr>
+          <w:p>
+            <w:pPr>
+              <w:cnfStyle w:val="000000000000" w:firstRow="0" w:lastRow="0" w:firstColumn="0" w:lastColumn="0" w:oddVBand="0" w:evenVBand="0" w:oddHBand="0" w:evenHBand="0" w:firstRowFirstColumn="0" w:firstRowLastColumn="0" w:lastRowFirstColumn="0" w:lastRowLastColumn="0"/>
+            </w:pPr>
+            <w:r>
+              <w:t>--no iniciado--</w:t>
+            </w:r>
+          </w:p>
+        </w:tc>
+        <w:tc>
+          <w:tcPr>
+            <w:tcW w:w="1984" w:type="dxa"/>
+          </w:tcPr>
+          <w:p>
+            <w:pPr>
+              <w:cnfStyle w:val="000000000000" w:firstRow="0" w:lastRow="0" w:firstColumn="0" w:lastColumn="0" w:oddVBand="0" w:evenVBand="0" w:oddHBand="0" w:evenHBand="0" w:firstRowFirstColumn="0" w:firstRowLastColumn="0" w:lastRowFirstColumn="0" w:lastRowLastColumn="0"/>
+            </w:pPr>
+            <w:r>
+              <w:sym w:font="Wingdings" w:char="F0FC"/>
+            </w:r>
+          </w:p>
+        </w:tc>
+        <w:tc>
+          <w:tcPr>
+            <w:tcW w:w="1985" w:type="dxa"/>
+          </w:tcPr>
+          <w:p>
+            <w:pPr>
+              <w:cnfStyle w:val="000000000000" w:firstRow="0" w:lastRow="0" w:firstColumn="0" w:lastColumn="0" w:oddVBand="0" w:evenVBand="0" w:oddHBand="0" w:evenHBand="0" w:firstRowFirstColumn="0" w:firstRowLastColumn="0" w:lastRowFirstColumn="0" w:lastRowLastColumn="0"/>
+              <w:rPr>
+                <w:sz w:val="18"/>
+              </w:rPr>
+            </w:pPr>
+            <w:proofErr w:type="spellStart"/>
+            <w:r>
+              <w:rPr>
+                <w:sz w:val="18"/>
+              </w:rPr>
+              <w:t>Marisabel</w:t>
+            </w:r>
+            <w:proofErr w:type="spellEnd"/>
+          </w:p>
+        </w:tc>
+      </w:tr>
+    </w:tbl>
+    <w:p/>
+    <w:p>
+      <w:r>
+        <w:t xml:space="preserve">El principal problema con los guiones demasiado cortos es que ya fueron entregados por los autores y editados, como el caso del guion 8. </w:t>
+      </w:r>
+      <w:proofErr w:type="spellStart"/>
+      <w:r>
+        <w:t>Marisabel</w:t>
+      </w:r>
+      <w:proofErr w:type="spellEnd"/>
+      <w:r>
+        <w:t xml:space="preserve"> había recibido ya unos comentarios tuyos en que sugerías unos cambios, pero en general le habías dado el visto bueno. Yo hice entonces la edición sobre esa base aprobada, sugerí cambios de actividades cuando era necesario, pero no exigí ampliar los temas considerablemente. Y los tres textos que ella elaboró son notablemente breves y con mucho material adaptado de grados anteriores.</w:t>
+      </w:r>
+    </w:p>
+    <w:p>
+      <w:r>
+        <w:t>En cambio, la edición del texto de Miguel fue muy dispendiosa porque casi todo era nuevo y el texto de fondo parecía larguísimo; pero al quitarle las cajas se vio que se redujo a la mitad.</w:t>
+      </w:r>
+    </w:p>
+    <w:p>
+      <w:r>
+        <w:t xml:space="preserve">En conclusión: creo que a los autores les faltó claridad sobre el tema de la extensión del “texto de fondo”, porque por ejemplo los de </w:t>
+      </w:r>
+      <w:proofErr w:type="spellStart"/>
+      <w:r>
+        <w:t>Marisabel</w:t>
+      </w:r>
+      <w:proofErr w:type="spellEnd"/>
+      <w:r>
+        <w:t xml:space="preserve"> con cajas y todo parecieran tener la extensión adecuada (ej. guion 09 tiene 28 </w:t>
+      </w:r>
+      <w:proofErr w:type="spellStart"/>
+      <w:r>
+        <w:t>pág</w:t>
+      </w:r>
+      <w:proofErr w:type="spellEnd"/>
+      <w:r>
+        <w:t>), pero al apreciar el texto plano sin cajas la cosa cambia drásticamente.</w:t>
+      </w:r>
+    </w:p>
+    <w:p>
+      <w:r>
+        <w:t>En verdad, no sé cómo resolver esto, sobre todo con los guiones 8 y 9 que ya están editados. Quizá con el 10 se pueda hacer ajuste porque apenas iniciaré edición.</w:t>
+      </w:r>
+      <w:bookmarkStart w:id="0" w:name="_GoBack"/>
+      <w:bookmarkEnd w:id="0"/>
+    </w:p>
     <w:p/>
     <w:sectPr>
       <w:pgSz w:w="12240" w:h="15840"/>
@@ -1436,6 +2344,27 @@
     <w:name w:val="Normal"/>
     <w:qFormat/>
   </w:style>
+  <w:style w:type="paragraph" w:styleId="Ttulo1">
+    <w:name w:val="heading 1"/>
+    <w:basedOn w:val="Normal"/>
+    <w:next w:val="Normal"/>
+    <w:link w:val="Ttulo1Car"/>
+    <w:uiPriority w:val="9"/>
+    <w:qFormat/>
+    <w:rsid w:val="001B52BE"/>
+    <w:pPr>
+      <w:keepNext/>
+      <w:keepLines/>
+      <w:spacing w:before="240" w:after="0"/>
+      <w:outlineLvl w:val="0"/>
+    </w:pPr>
+    <w:rPr>
+      <w:rFonts w:asciiTheme="majorHAnsi" w:eastAsiaTheme="majorEastAsia" w:hAnsiTheme="majorHAnsi" w:cstheme="majorBidi"/>
+      <w:color w:val="2E74B5" w:themeColor="accent1" w:themeShade="BF"/>
+      <w:sz w:val="32"/>
+      <w:szCs w:val="32"/>
+    </w:rPr>
+  </w:style>
   <w:style w:type="character" w:default="1" w:styleId="Fuentedeprrafopredeter">
     <w:name w:val="Default Paragraph Font"/>
     <w:uiPriority w:val="1"/>
@@ -1587,6 +2516,19 @@
         <w:shd w:val="clear" w:color="auto" w:fill="E2EFD9" w:themeFill="accent6" w:themeFillTint="33"/>
       </w:tcPr>
     </w:tblStylePr>
+  </w:style>
+  <w:style w:type="character" w:customStyle="1" w:styleId="Ttulo1Car">
+    <w:name w:val="Título 1 Car"/>
+    <w:basedOn w:val="Fuentedeprrafopredeter"/>
+    <w:link w:val="Ttulo1"/>
+    <w:uiPriority w:val="9"/>
+    <w:rsid w:val="001B52BE"/>
+    <w:rPr>
+      <w:rFonts w:asciiTheme="majorHAnsi" w:eastAsiaTheme="majorEastAsia" w:hAnsiTheme="majorHAnsi" w:cstheme="majorBidi"/>
+      <w:color w:val="2E74B5" w:themeColor="accent1" w:themeShade="BF"/>
+      <w:sz w:val="32"/>
+      <w:szCs w:val="32"/>
+    </w:rPr>
   </w:style>
 </w:styles>
 </file>

</xml_diff>